<commit_message>
Further refinements and polishing the proposal
</commit_message>
<xml_diff>
--- a/IndoorLocalizationProposal.docx
+++ b/IndoorLocalizationProposal.docx
@@ -23,10 +23,15 @@
       </w:r>
     </w:p>
     <w:p>
-      <w:r>
-        <w:t xml:space="preserve">DiTommaso, Daniel, </w:t>
-      </w:r>
-      <w:hyperlink r:id="rId4" w:history="1">
+      <w:proofErr w:type="spellStart"/>
+      <w:r>
+        <w:t>DiTommaso</w:t>
+      </w:r>
+      <w:proofErr w:type="spellEnd"/>
+      <w:r>
+        <w:t xml:space="preserve">, Daniel, </w:t>
+      </w:r>
+      <w:hyperlink r:id="rId5" w:history="1">
         <w:r>
           <w:rPr>
             <w:rStyle w:val="Hyperlink"/>
@@ -41,10 +46,15 @@
           <w:rStyle w:val="Hyperlink"/>
         </w:rPr>
       </w:pPr>
-      <w:r>
-        <w:t xml:space="preserve">Kyoyetera, Patrick, </w:t>
-      </w:r>
-      <w:hyperlink r:id="rId5" w:history="1">
+      <w:proofErr w:type="spellStart"/>
+      <w:r>
+        <w:t>Kyoyetera</w:t>
+      </w:r>
+      <w:proofErr w:type="spellEnd"/>
+      <w:r>
+        <w:t xml:space="preserve">, Patrick, </w:t>
+      </w:r>
+      <w:hyperlink r:id="rId6" w:history="1">
         <w:r>
           <w:rPr>
             <w:rStyle w:val="Hyperlink"/>
@@ -57,7 +67,7 @@
       <w:r>
         <w:t xml:space="preserve">Sherer, Taylor, </w:t>
       </w:r>
-      <w:hyperlink r:id="rId6" w:history="1">
+      <w:hyperlink r:id="rId7" w:history="1">
         <w:r>
           <w:rPr>
             <w:rStyle w:val="Hyperlink"/>
@@ -87,7 +97,15 @@
         <w:t xml:space="preserve">Current State of the Art – </w:t>
       </w:r>
       <w:r>
-        <w:t>This dataset is highly used by many different researchers for the purpose of evaluating SLAM (Simultaneous Location and Mapping) methodologies. Most seek to use this dataset to implement navigation in a foreign environment, rather than the one already mapped as part of this dataset. Many Indoor location services have a high impact on computational load or available energy resources using a deterministic or probabilistic approach due to the chicken and egg nature of SLAM. As a result much of the state of the art revolves around implementing machine learning approaches to this ILS problem.</w:t>
+        <w:t xml:space="preserve">This dataset is highly used by many different researchers for the purpose of evaluating SLAM (Simultaneous Location and Mapping) methodologies. Most seek to use this dataset to implement navigation in a foreign environment, rather than the one already mapped as part of this dataset. Many Indoor location services have a high impact on computational load or available energy resources using a deterministic or probabilistic approach due to the chicken and egg nature of SLAM. As a </w:t>
+      </w:r>
+      <w:proofErr w:type="gramStart"/>
+      <w:r>
+        <w:t>result</w:t>
+      </w:r>
+      <w:proofErr w:type="gramEnd"/>
+      <w:r>
+        <w:t xml:space="preserve"> much of the state of the art revolves around implementing machine learning approaches to this ILS problem.</w:t>
       </w:r>
     </w:p>
     <w:p/>
@@ -106,7 +124,7 @@
       </w:r>
     </w:p>
     <w:p>
-      <w:hyperlink r:id="rId7" w:history="1">
+      <w:hyperlink r:id="rId8" w:history="1">
         <w:r>
           <w:rPr>
             <w:rStyle w:val="Hyperlink"/>
@@ -121,42 +139,109 @@
         <w:t xml:space="preserve">Progress-Timeline – </w:t>
       </w:r>
     </w:p>
-    <w:p/>
-    <w:p>
-      <w:r>
-        <w:t xml:space="preserve">Deliverables – </w:t>
-      </w:r>
-      <w:r>
-        <w:t>A comparison of accuracy when reducing power consumption by varying rate of sensor readings on user devices. The accuracy of the control (sensor readings at the frequency of the training data) is measured against experimental frequencies, where the model is asked to predict the endpoint of each discretized ‘step’.</w:t>
-      </w:r>
-    </w:p>
-    <w:p/>
-    <w:p>
-      <w:r>
-        <w:t xml:space="preserve">Team-member roles – </w:t>
-      </w:r>
-    </w:p>
-    <w:p>
-      <w:r>
-        <w:t>Daniel</w:t>
-      </w:r>
-      <w:r>
-        <w:t>:</w:t>
+    <w:p>
+      <w:pPr>
+        <w:pStyle w:val="ListParagraph"/>
+        <w:numPr>
+          <w:ilvl w:val="0"/>
+          <w:numId w:val="1"/>
+        </w:numPr>
+      </w:pPr>
+      <w:proofErr w:type="gramStart"/>
+      <w:r>
+        <w:t xml:space="preserve">Design </w:t>
+      </w:r>
+      <w:r>
+        <w:t xml:space="preserve"> -</w:t>
+      </w:r>
+      <w:proofErr w:type="gramEnd"/>
+      <w:r>
+        <w:t xml:space="preserve"> Research different ANN models, activator functions, etc., and decide the best suitable model type. </w:t>
+      </w:r>
+    </w:p>
+    <w:p>
+      <w:pPr>
+        <w:pStyle w:val="ListParagraph"/>
+        <w:numPr>
+          <w:ilvl w:val="0"/>
+          <w:numId w:val="1"/>
+        </w:numPr>
+      </w:pPr>
+      <w:r>
+        <w:t>Framework – Research and practice different data science libraries in Python and Octave, deciding which is best suited to the aims of this project. Additionally, format the dataset for the various training + testing stages to be done.</w:t>
+      </w:r>
+    </w:p>
+    <w:p>
+      <w:pPr>
+        <w:pStyle w:val="ListParagraph"/>
+        <w:numPr>
+          <w:ilvl w:val="0"/>
+          <w:numId w:val="1"/>
+        </w:numPr>
+      </w:pPr>
+      <w:r>
+        <w:t>Stage 1 implementation – Implement and test the individual components (regression, activators, etc.).</w:t>
+      </w:r>
+    </w:p>
+    <w:p>
+      <w:pPr>
+        <w:pStyle w:val="ListParagraph"/>
+        <w:numPr>
+          <w:ilvl w:val="0"/>
+          <w:numId w:val="1"/>
+        </w:numPr>
+      </w:pPr>
+      <w:r>
+        <w:t>Stage 2 implementation – Combine individual components into a cohesive model. Train the model.</w:t>
+      </w:r>
+    </w:p>
+    <w:p>
+      <w:pPr>
+        <w:pStyle w:val="ListParagraph"/>
+        <w:numPr>
+          <w:ilvl w:val="0"/>
+          <w:numId w:val="1"/>
+        </w:numPr>
+      </w:pPr>
+      <w:r>
+        <w:t>Stage 3 implementation – Observe test results and debug.</w:t>
       </w:r>
       <w:bookmarkStart w:id="0" w:name="_GoBack"/>
       <w:bookmarkEnd w:id="0"/>
     </w:p>
-    <w:p>
-      <w:r>
-        <w:t>Patrick:</w:t>
-      </w:r>
-    </w:p>
-    <w:p>
-      <w:r>
-        <w:t>Taylor:</w:t>
-      </w:r>
-    </w:p>
     <w:p/>
+    <w:p>
+      <w:r>
+        <w:t xml:space="preserve">Deliverables – </w:t>
+      </w:r>
+      <w:r>
+        <w:t>A comparison of accuracy when reducing power consumption by varying rate of sensor readings on user devices. The accuracy of the control (sensor readings at the frequency of the training data) is measured against experimental frequencies, where the model is asked to predict the endpoint of each discretized ‘step’.</w:t>
+      </w:r>
+    </w:p>
+    <w:p/>
+    <w:p>
+      <w:r>
+        <w:t xml:space="preserve">Team-member roles – </w:t>
+      </w:r>
+      <w:r>
+        <w:t>The project’s roles will be worked on equally: all team members will work together to research and design each stage of the model, as this is a learning pro</w:t>
+      </w:r>
+      <w:r>
+        <w:t>ject. I</w:t>
+      </w:r>
+      <w:r>
+        <w:t xml:space="preserve">t is important that all members understand </w:t>
+      </w:r>
+      <w:r>
+        <w:t xml:space="preserve">the </w:t>
+      </w:r>
+      <w:r>
+        <w:t xml:space="preserve">algorithms and behavior of each component. </w:t>
+      </w:r>
+      <w:r>
+        <w:t>As each design phase is completed, the collectively-designed models will be implemented based on either which member best understands the design, or which member most needs more exposure to the design.</w:t>
+      </w:r>
+    </w:p>
     <w:sectPr>
       <w:pgSz w:w="12240" w:h="15840"/>
       <w:pgMar w:top="1440" w:right="1440" w:bottom="1440" w:left="1440" w:header="720" w:footer="720" w:gutter="0"/>
@@ -165,6 +250,127 @@
     </w:sectPr>
   </w:body>
 </w:document>
+</file>
+
+<file path=word/numbering.xml><?xml version="1.0" encoding="utf-8"?>
+<w:numbering xmlns:wpc="http://schemas.microsoft.com/office/word/2010/wordprocessingCanvas" xmlns:cx="http://schemas.microsoft.com/office/drawing/2014/chartex" xmlns:cx1="http://schemas.microsoft.com/office/drawing/2015/9/8/chartex" xmlns:cx2="http://schemas.microsoft.com/office/drawing/2015/10/21/chartex" xmlns:cx3="http://schemas.microsoft.com/office/drawing/2016/5/9/chartex" xmlns:cx4="http://schemas.microsoft.com/office/drawing/2016/5/10/chartex" xmlns:cx5="http://schemas.microsoft.com/office/drawing/2016/5/11/chartex" xmlns:cx6="http://schemas.microsoft.com/office/drawing/2016/5/12/chartex" xmlns:cx7="http://schemas.microsoft.com/office/drawing/2016/5/13/chartex" xmlns:cx8="http://schemas.microsoft.com/office/drawing/2016/5/14/chartex" xmlns:mc="http://schemas.openxmlformats.org/markup-compatibility/2006" xmlns:aink="http://schemas.microsoft.com/office/drawing/2016/ink" xmlns:am3d="http://schemas.microsoft.com/office/drawing/2017/model3d" xmlns:o="urn:schemas-microsoft-com:office:office" xmlns:r="http://schemas.openxmlformats.org/officeDocument/2006/relationships" xmlns:m="http://schemas.openxmlformats.org/officeDocument/2006/math" xmlns:v="urn:schemas-microsoft-com:vml" xmlns:wp14="http://schemas.microsoft.com/office/word/2010/wordprocessingDrawing" xmlns:wp="http://schemas.openxmlformats.org/drawingml/2006/wordprocessingDrawing" xmlns:w10="urn:schemas-microsoft-com:office:word" xmlns:w="http://schemas.openxmlformats.org/wordprocessingml/2006/main" xmlns:w14="http://schemas.microsoft.com/office/word/2010/wordml" xmlns:w15="http://schemas.microsoft.com/office/word/2012/wordml" xmlns:w16se="http://schemas.microsoft.com/office/word/2015/wordml/symex" xmlns:wpg="http://schemas.microsoft.com/office/word/2010/wordprocessingGroup" xmlns:wpi="http://schemas.microsoft.com/office/word/2010/wordprocessingInk" xmlns:wne="http://schemas.microsoft.com/office/word/2006/wordml" xmlns:wps="http://schemas.microsoft.com/office/word/2010/wordprocessingShape" mc:Ignorable="w14 w15 w16se wp14">
+  <w:abstractNum w:abstractNumId="0" w15:restartNumberingAfterBreak="0">
+    <w:nsid w:val="4F884948"/>
+    <w:multiLevelType w:val="hybridMultilevel"/>
+    <w:tmpl w:val="3EDA8702"/>
+    <w:lvl w:ilvl="0" w:tplc="04090001">
+      <w:start w:val="1"/>
+      <w:numFmt w:val="bullet"/>
+      <w:lvlText w:val=""/>
+      <w:lvlJc w:val="left"/>
+      <w:pPr>
+        <w:ind w:left="720" w:hanging="360"/>
+      </w:pPr>
+      <w:rPr>
+        <w:rFonts w:ascii="Symbol" w:hAnsi="Symbol" w:hint="default"/>
+      </w:rPr>
+    </w:lvl>
+    <w:lvl w:ilvl="1" w:tplc="04090003" w:tentative="1">
+      <w:start w:val="1"/>
+      <w:numFmt w:val="bullet"/>
+      <w:lvlText w:val="o"/>
+      <w:lvlJc w:val="left"/>
+      <w:pPr>
+        <w:ind w:left="1440" w:hanging="360"/>
+      </w:pPr>
+      <w:rPr>
+        <w:rFonts w:ascii="Courier New" w:hAnsi="Courier New" w:cs="Courier New" w:hint="default"/>
+      </w:rPr>
+    </w:lvl>
+    <w:lvl w:ilvl="2" w:tplc="04090005" w:tentative="1">
+      <w:start w:val="1"/>
+      <w:numFmt w:val="bullet"/>
+      <w:lvlText w:val=""/>
+      <w:lvlJc w:val="left"/>
+      <w:pPr>
+        <w:ind w:left="2160" w:hanging="360"/>
+      </w:pPr>
+      <w:rPr>
+        <w:rFonts w:ascii="Wingdings" w:hAnsi="Wingdings" w:hint="default"/>
+      </w:rPr>
+    </w:lvl>
+    <w:lvl w:ilvl="3" w:tplc="04090001" w:tentative="1">
+      <w:start w:val="1"/>
+      <w:numFmt w:val="bullet"/>
+      <w:lvlText w:val=""/>
+      <w:lvlJc w:val="left"/>
+      <w:pPr>
+        <w:ind w:left="2880" w:hanging="360"/>
+      </w:pPr>
+      <w:rPr>
+        <w:rFonts w:ascii="Symbol" w:hAnsi="Symbol" w:hint="default"/>
+      </w:rPr>
+    </w:lvl>
+    <w:lvl w:ilvl="4" w:tplc="04090003" w:tentative="1">
+      <w:start w:val="1"/>
+      <w:numFmt w:val="bullet"/>
+      <w:lvlText w:val="o"/>
+      <w:lvlJc w:val="left"/>
+      <w:pPr>
+        <w:ind w:left="3600" w:hanging="360"/>
+      </w:pPr>
+      <w:rPr>
+        <w:rFonts w:ascii="Courier New" w:hAnsi="Courier New" w:cs="Courier New" w:hint="default"/>
+      </w:rPr>
+    </w:lvl>
+    <w:lvl w:ilvl="5" w:tplc="04090005" w:tentative="1">
+      <w:start w:val="1"/>
+      <w:numFmt w:val="bullet"/>
+      <w:lvlText w:val=""/>
+      <w:lvlJc w:val="left"/>
+      <w:pPr>
+        <w:ind w:left="4320" w:hanging="360"/>
+      </w:pPr>
+      <w:rPr>
+        <w:rFonts w:ascii="Wingdings" w:hAnsi="Wingdings" w:hint="default"/>
+      </w:rPr>
+    </w:lvl>
+    <w:lvl w:ilvl="6" w:tplc="04090001" w:tentative="1">
+      <w:start w:val="1"/>
+      <w:numFmt w:val="bullet"/>
+      <w:lvlText w:val=""/>
+      <w:lvlJc w:val="left"/>
+      <w:pPr>
+        <w:ind w:left="5040" w:hanging="360"/>
+      </w:pPr>
+      <w:rPr>
+        <w:rFonts w:ascii="Symbol" w:hAnsi="Symbol" w:hint="default"/>
+      </w:rPr>
+    </w:lvl>
+    <w:lvl w:ilvl="7" w:tplc="04090003" w:tentative="1">
+      <w:start w:val="1"/>
+      <w:numFmt w:val="bullet"/>
+      <w:lvlText w:val="o"/>
+      <w:lvlJc w:val="left"/>
+      <w:pPr>
+        <w:ind w:left="5760" w:hanging="360"/>
+      </w:pPr>
+      <w:rPr>
+        <w:rFonts w:ascii="Courier New" w:hAnsi="Courier New" w:cs="Courier New" w:hint="default"/>
+      </w:rPr>
+    </w:lvl>
+    <w:lvl w:ilvl="8" w:tplc="04090005" w:tentative="1">
+      <w:start w:val="1"/>
+      <w:numFmt w:val="bullet"/>
+      <w:lvlText w:val=""/>
+      <w:lvlJc w:val="left"/>
+      <w:pPr>
+        <w:ind w:left="6480" w:hanging="360"/>
+      </w:pPr>
+      <w:rPr>
+        <w:rFonts w:ascii="Wingdings" w:hAnsi="Wingdings" w:hint="default"/>
+      </w:rPr>
+    </w:lvl>
+  </w:abstractNum>
+  <w:num w:numId="1">
+    <w:abstractNumId w:val="0"/>
+  </w:num>
+</w:numbering>
 </file>
 
 <file path=word/styles.xml><?xml version="1.0" encoding="utf-8"?>
@@ -597,6 +803,17 @@
       <w:u w:val="single"/>
     </w:rPr>
   </w:style>
+  <w:style w:type="paragraph" w:styleId="ListParagraph">
+    <w:name w:val="List Paragraph"/>
+    <w:basedOn w:val="Normal"/>
+    <w:uiPriority w:val="34"/>
+    <w:qFormat/>
+    <w:rsid w:val="00187668"/>
+    <w:pPr>
+      <w:ind w:left="720"/>
+      <w:contextualSpacing/>
+    </w:pPr>
+  </w:style>
 </w:styles>
 </file>
 

</xml_diff>